<commit_message>
Farg'ona va Surxondaryo doklad oxirgi variant
</commit_message>
<xml_diff>
--- a/analysis/12_Сурхондарё_2022_07.docx
+++ b/analysis/12_Сурхондарё_2022_07.docx
@@ -378,7 +378,29 @@
           <w:shd w:val="clear" w:color="auto" w:fill="FFFFFF"/>
           <w:lang w:val="uz-Cyrl-UZ"/>
         </w:rPr>
-        <w:t xml:space="preserve">Маълумот учун: Мазкур индекс– истеъмолчиларнинг </w:t>
+        <w:t>Маълумот учун: Мазкур индекс</w:t>
+      </w:r>
+      <w:r>
+        <w:rPr>
+          <w:rFonts w:ascii="Arial" w:hAnsi="Arial" w:cs="Arial"/>
+          <w:i/>
+          <w:szCs w:val="24"/>
+          <w:shd w:val="clear" w:color="auto" w:fill="FFFFFF"/>
+          <w:lang w:val="uz-Cyrl-UZ"/>
+        </w:rPr>
+        <w:t xml:space="preserve"> </w:t>
+      </w:r>
+      <w:bookmarkStart w:id="0" w:name="_GoBack"/>
+      <w:bookmarkEnd w:id="0"/>
+      <w:r>
+        <w:rPr>
+          <w:rFonts w:ascii="Arial" w:hAnsi="Arial" w:cs="Arial"/>
+          <w:i/>
+          <w:szCs w:val="24"/>
+          <w:shd w:val="clear" w:color="auto" w:fill="FFFFFF"/>
+          <w:lang w:val="uz-Cyrl-UZ"/>
+        </w:rPr>
+        <w:t xml:space="preserve">– истеъмолчиларнинг </w:t>
       </w:r>
       <w:r>
         <w:rPr>
@@ -632,8 +654,6 @@
         </w:rPr>
         <w:t xml:space="preserve"> </w:t>
       </w:r>
-      <w:bookmarkStart w:id="0" w:name="_GoBack"/>
-      <w:bookmarkEnd w:id="0"/>
       <w:r>
         <w:rPr>
           <w:rFonts w:ascii="Arial" w:eastAsia="Times New Roman" w:hAnsi="Arial" w:cs="Arial"/>
@@ -29344,7 +29364,7 @@
 </file>
 
 <file path=customXml/itemProps1.xml><?xml version="1.0" encoding="utf-8"?>
-<ds:datastoreItem xmlns:ds="http://schemas.openxmlformats.org/officeDocument/2006/customXml" ds:itemID="{DF91251F-76CD-4ADE-8D0C-08A49FBAFA81}">
+<ds:datastoreItem xmlns:ds="http://schemas.openxmlformats.org/officeDocument/2006/customXml" ds:itemID="{2F1CC4E7-F890-4EB3-9637-593AA5CC716F}">
   <ds:schemaRefs>
     <ds:schemaRef ds:uri="http://schemas.openxmlformats.org/officeDocument/2006/bibliography"/>
   </ds:schemaRefs>

</xml_diff>